<commit_message>
tinkered with host titre figure and updated SI accordingly
</commit_message>
<xml_diff>
--- a/manuscript/SI/Supporting_Information.docx
+++ b/manuscript/SI/Supporting_Information.docx
@@ -29,8 +29,6 @@
           <w:bCs/>
         </w:rPr>
       </w:pPr>
-      <w:bookmarkStart w:id="0" w:name="_GoBack"/>
-      <w:bookmarkEnd w:id="0"/>
     </w:p>
     <w:p>
       <w:pPr>
@@ -654,6 +652,7 @@
         <w:keepNext/>
         <w:spacing w:line="480" w:lineRule="auto"/>
       </w:pPr>
+      <w:bookmarkStart w:id="0" w:name="_GoBack"/>
       <w:r>
         <w:rPr>
           <w:noProof/>
@@ -661,8 +660,8 @@
         </w:rPr>
         <w:lastRenderedPageBreak/>
         <w:drawing>
-          <wp:inline distT="0" distB="0" distL="0" distR="0" wp14:anchorId="7C58FA08" wp14:editId="4727A91D">
-            <wp:extent cx="6485678" cy="3890858"/>
+          <wp:inline distT="0" distB="0" distL="0" distR="0" wp14:anchorId="7C58FA08" wp14:editId="00C94F51">
+            <wp:extent cx="6317316" cy="4512095"/>
             <wp:effectExtent l="0" t="0" r="0" b="0"/>
             <wp:docPr id="8" name="Picture 8"/>
             <wp:cNvGraphicFramePr>
@@ -676,13 +675,7 @@
                     <pic:cNvPicPr/>
                   </pic:nvPicPr>
                   <pic:blipFill>
-                    <a:blip r:embed="rId9">
-                      <a:extLst>
-                        <a:ext uri="{28A0092B-C50C-407E-A947-70E740481C1C}">
-                          <a14:useLocalDpi xmlns:a14="http://schemas.microsoft.com/office/drawing/2010/main" val="0"/>
-                        </a:ext>
-                      </a:extLst>
-                    </a:blip>
+                    <a:blip r:embed="rId9"/>
                     <a:stretch>
                       <a:fillRect/>
                     </a:stretch>
@@ -690,7 +683,7 @@
                   <pic:spPr>
                     <a:xfrm>
                       <a:off x="0" y="0"/>
-                      <a:ext cx="6485678" cy="3890858"/>
+                      <a:ext cx="6317316" cy="4512095"/>
                     </a:xfrm>
                     <a:prstGeom prst="rect">
                       <a:avLst/>
@@ -702,6 +695,7 @@
           </wp:inline>
         </w:drawing>
       </w:r>
+      <w:bookmarkEnd w:id="0"/>
     </w:p>
     <w:p>
       <w:pPr>
@@ -722,36 +716,126 @@
       <w:r>
         <w:rPr>
           <w:rFonts w:ascii="Arial" w:hAnsi="Arial" w:cs="Arial"/>
-        </w:rPr>
-        <w:t xml:space="preserve">Coefficients from a GLMM of </w:t>
-      </w:r>
-      <w:r>
-        <w:rPr>
-          <w:rFonts w:ascii="Arial" w:hAnsi="Arial" w:cs="Arial"/>
-        </w:rPr>
-        <w:t>the natural log of</w:t>
-      </w:r>
-      <w:r>
-        <w:rPr>
-          <w:rFonts w:ascii="Arial" w:hAnsi="Arial" w:cs="Arial"/>
-        </w:rPr>
-        <w:t xml:space="preserve"> phage titre</w:t>
-      </w:r>
-      <w:r>
-        <w:rPr>
-          <w:rFonts w:ascii="Arial" w:hAnsi="Arial" w:cs="Arial"/>
-        </w:rPr>
-        <w:t xml:space="preserve"> (plaque-forming units </w:t>
-      </w:r>
-      <w:r>
-        <w:rPr>
-          <w:rFonts w:ascii="Arial" w:hAnsi="Arial" w:cs="Arial"/>
-        </w:rPr>
-        <w:t>[pfu] ml</w:t>
-      </w:r>
-      <w:r>
-        <w:rPr>
-          <w:rFonts w:ascii="Arial" w:hAnsi="Arial" w:cs="Arial"/>
+          <w:color w:val="000000" w:themeColor="text1"/>
+        </w:rPr>
+        <w:t>Population</w:t>
+      </w:r>
+      <w:r>
+        <w:rPr>
+          <w:rFonts w:ascii="Arial" w:hAnsi="Arial" w:cs="Arial"/>
+          <w:color w:val="000000" w:themeColor="text1"/>
+        </w:rPr>
+        <w:t xml:space="preserve"> dynamics of </w:t>
+      </w:r>
+      <w:r>
+        <w:rPr>
+          <w:rFonts w:ascii="Arial" w:hAnsi="Arial" w:cs="Arial"/>
+          <w:color w:val="000000" w:themeColor="text1"/>
+        </w:rPr>
+        <w:t>the bacterial host population</w:t>
+      </w:r>
+      <w:r>
+        <w:rPr>
+          <w:rFonts w:ascii="Arial" w:hAnsi="Arial" w:cs="Arial"/>
+          <w:color w:val="000000" w:themeColor="text1"/>
+        </w:rPr>
+        <w:t xml:space="preserve"> </w:t>
+      </w:r>
+      <w:r>
+        <w:rPr>
+          <w:rFonts w:ascii="Arial" w:hAnsi="Arial" w:cs="Arial"/>
+          <w:color w:val="000000" w:themeColor="text1"/>
+        </w:rPr>
+        <w:t>at different levels of</w:t>
+      </w:r>
+      <w:r>
+        <w:rPr>
+          <w:rFonts w:ascii="Arial" w:hAnsi="Arial" w:cs="Arial"/>
+          <w:color w:val="000000" w:themeColor="text1"/>
+        </w:rPr>
+        <w:t xml:space="preserve"> </w:t>
+      </w:r>
+      <w:r>
+        <w:rPr>
+          <w:rFonts w:ascii="Arial" w:hAnsi="Arial" w:cs="Arial"/>
+          <w:color w:val="000000" w:themeColor="text1"/>
+        </w:rPr>
+        <w:t xml:space="preserve">CRISPR allele </w:t>
+      </w:r>
+      <w:r>
+        <w:rPr>
+          <w:rFonts w:ascii="Arial" w:hAnsi="Arial" w:cs="Arial"/>
+          <w:color w:val="000000" w:themeColor="text1"/>
+        </w:rPr>
+        <w:t xml:space="preserve">diversity </w:t>
+      </w:r>
+      <w:r>
+        <w:rPr>
+          <w:rFonts w:ascii="Arial" w:hAnsi="Arial" w:cs="Arial"/>
+          <w:color w:val="000000" w:themeColor="text1"/>
+        </w:rPr>
+        <w:t>in the host population</w:t>
+      </w:r>
+      <w:r>
+        <w:rPr>
+          <w:rFonts w:ascii="Arial" w:hAnsi="Arial" w:cs="Arial"/>
+          <w:color w:val="000000" w:themeColor="text1"/>
+        </w:rPr>
+        <w:t xml:space="preserve"> (panels)</w:t>
+      </w:r>
+      <w:r>
+        <w:rPr>
+          <w:rFonts w:ascii="Arial" w:hAnsi="Arial" w:cs="Arial"/>
+          <w:color w:val="000000" w:themeColor="text1"/>
+        </w:rPr>
+        <w:t xml:space="preserve">. </w:t>
+      </w:r>
+      <w:r>
+        <w:rPr>
+          <w:rFonts w:ascii="Arial" w:hAnsi="Arial" w:cs="Arial"/>
+          <w:color w:val="000000" w:themeColor="text1"/>
+        </w:rPr>
+        <w:t>L</w:t>
+      </w:r>
+      <w:r>
+        <w:rPr>
+          <w:rFonts w:ascii="Arial" w:hAnsi="Arial" w:cs="Arial"/>
+          <w:color w:val="000000" w:themeColor="text1"/>
+        </w:rPr>
+        <w:t xml:space="preserve">ines show the density expressed as </w:t>
+      </w:r>
+      <w:r>
+        <w:rPr>
+          <w:rFonts w:ascii="Arial" w:hAnsi="Arial" w:cs="Arial"/>
+          <w:color w:val="000000" w:themeColor="text1"/>
+        </w:rPr>
+        <w:t>colony</w:t>
+      </w:r>
+      <w:r>
+        <w:rPr>
+          <w:rFonts w:ascii="Arial" w:hAnsi="Arial" w:cs="Arial"/>
+          <w:color w:val="000000" w:themeColor="text1"/>
+        </w:rPr>
+        <w:t>-forming units (</w:t>
+      </w:r>
+      <w:r>
+        <w:rPr>
+          <w:rFonts w:ascii="Arial" w:hAnsi="Arial" w:cs="Arial"/>
+          <w:color w:val="000000" w:themeColor="text1"/>
+        </w:rPr>
+        <w:t>c</w:t>
+      </w:r>
+      <w:r>
+        <w:rPr>
+          <w:rFonts w:ascii="Arial" w:hAnsi="Arial" w:cs="Arial"/>
+          <w:color w:val="000000" w:themeColor="text1"/>
+        </w:rPr>
+        <w:t>fu) ml</w:t>
+      </w:r>
+      <w:r>
+        <w:rPr>
+          <w:rFonts w:ascii="Arial" w:hAnsi="Arial" w:cs="Arial"/>
+          <w:color w:val="000000" w:themeColor="text1"/>
           <w:vertAlign w:val="superscript"/>
         </w:rPr>
         <w:t>-1</w:t>
@@ -759,114 +843,101 @@
       <w:r>
         <w:rPr>
           <w:rFonts w:ascii="Arial" w:hAnsi="Arial" w:cs="Arial"/>
-        </w:rPr>
-        <w:t>)</w:t>
-      </w:r>
-      <w:r>
-        <w:rPr>
-          <w:rFonts w:ascii="Arial" w:hAnsi="Arial" w:cs="Arial"/>
-        </w:rPr>
-        <w:t xml:space="preserve">, with </w:t>
-      </w:r>
-      <w:r>
-        <w:rPr>
-          <w:rFonts w:ascii="Arial" w:hAnsi="Arial" w:cs="Arial"/>
-        </w:rPr>
-        <w:t xml:space="preserve">CRISPR allele </w:t>
-      </w:r>
-      <w:r>
-        <w:rPr>
-          <w:rFonts w:ascii="Arial" w:hAnsi="Arial" w:cs="Arial"/>
-        </w:rPr>
-        <w:t xml:space="preserve">diversity treatment and days post-infection (dpi) as fixed effects. </w:t>
-      </w:r>
-      <w:r>
-        <w:rPr>
-          <w:rFonts w:ascii="Arial" w:hAnsi="Arial" w:cs="Arial"/>
-        </w:rPr>
-        <w:t>The i</w:t>
-      </w:r>
-      <w:r>
-        <w:rPr>
-          <w:rFonts w:ascii="Arial" w:hAnsi="Arial" w:cs="Arial"/>
-        </w:rPr>
-        <w:t>ntercept is the mean</w:t>
-      </w:r>
-      <w:r>
-        <w:rPr>
-          <w:rFonts w:ascii="Arial" w:hAnsi="Arial" w:cs="Arial"/>
-        </w:rPr>
-        <w:t xml:space="preserve"> phage titre</w:t>
-      </w:r>
-      <w:r>
-        <w:rPr>
-          <w:rFonts w:ascii="Arial" w:hAnsi="Arial" w:cs="Arial"/>
+          <w:color w:val="000000" w:themeColor="text1"/>
+        </w:rPr>
+        <w:t xml:space="preserve"> in individual replicates at each day post-infection</w:t>
+      </w:r>
+      <w:r>
+        <w:rPr>
+          <w:rFonts w:ascii="Arial" w:hAnsi="Arial" w:cs="Arial"/>
+          <w:color w:val="000000" w:themeColor="text1"/>
+        </w:rPr>
+        <w:t xml:space="preserve"> (x-axis). Line colours indicate</w:t>
+      </w:r>
+      <w:r>
+        <w:rPr>
+          <w:rFonts w:ascii="Arial" w:hAnsi="Arial" w:cs="Arial"/>
+          <w:color w:val="000000" w:themeColor="text1"/>
         </w:rPr>
         <w:t xml:space="preserve"> </w:t>
       </w:r>
       <w:r>
         <w:rPr>
           <w:rFonts w:ascii="Arial" w:hAnsi="Arial" w:cs="Arial"/>
-        </w:rPr>
-        <w:t>in</w:t>
-      </w:r>
-      <w:r>
-        <w:rPr>
-          <w:rFonts w:ascii="Arial" w:hAnsi="Arial" w:cs="Arial"/>
-        </w:rPr>
-        <w:t xml:space="preserve"> the 1-clone treatment at 0 dpi</w:t>
-      </w:r>
-      <w:r>
-        <w:rPr>
-          <w:rFonts w:ascii="Arial" w:hAnsi="Arial" w:cs="Arial"/>
-        </w:rPr>
-        <w:t>. T</w:t>
-      </w:r>
-      <w:r>
-        <w:rPr>
-          <w:rFonts w:ascii="Arial" w:hAnsi="Arial" w:cs="Arial"/>
-        </w:rPr>
-        <w:t xml:space="preserve">he </w:t>
+          <w:color w:val="000000" w:themeColor="text1"/>
+        </w:rPr>
+        <w:t xml:space="preserve">host immunity: </w:t>
       </w:r>
       <w:r>
         <w:rPr>
           <w:rFonts w:ascii="Arial" w:hAnsi="Arial" w:cs="Arial"/>
           <w:i/>
           <w:iCs/>
-        </w:rPr>
-        <w:sym w:font="Symbol" w:char="F062"/>
+          <w:color w:val="000000" w:themeColor="text1"/>
+        </w:rPr>
+        <w:t xml:space="preserve">P. aeruginosa </w:t>
+      </w:r>
+      <w:r>
+        <w:rPr>
+          <w:rFonts w:ascii="Arial" w:hAnsi="Arial" w:cs="Arial"/>
+          <w:color w:val="000000" w:themeColor="text1"/>
+        </w:rPr>
+        <w:t xml:space="preserve">PA14 </w:t>
       </w:r>
       <w:r>
         <w:rPr>
           <w:rFonts w:ascii="Arial" w:hAnsi="Arial" w:cs="Arial"/>
           <w:i/>
           <w:iCs/>
-        </w:rPr>
-        <w:t xml:space="preserve"> </w:t>
-      </w:r>
-      <w:r>
-        <w:rPr>
-          <w:rFonts w:ascii="Arial" w:hAnsi="Arial" w:cs="Arial"/>
-        </w:rPr>
-        <w:t xml:space="preserve">differences from the intercept are shown for the remaining levels of both fixed effects. </w:t>
-      </w:r>
-      <w:r>
-        <w:rPr>
-          <w:rFonts w:ascii="Arial" w:hAnsi="Arial" w:cs="Arial"/>
-        </w:rPr>
-        <w:t>The dotted line at zero indicates</w:t>
-      </w:r>
-      <w:r>
-        <w:rPr>
-          <w:rFonts w:ascii="Arial" w:hAnsi="Arial" w:cs="Arial"/>
-        </w:rPr>
-        <w:t xml:space="preserve"> no difference from the intercept. </w:t>
-      </w:r>
-      <w:r>
-        <w:rPr>
-          <w:rFonts w:ascii="Arial" w:hAnsi="Arial" w:cs="Arial"/>
-        </w:rPr>
-        <w:t>Means are shown as white points with 67, 89% and 95% confidence intervals given in decreasing width.</w:t>
+          <w:color w:val="000000" w:themeColor="text1"/>
+        </w:rPr>
+        <w:t>∆</w:t>
+      </w:r>
+      <w:proofErr w:type="spellStart"/>
+      <w:r>
+        <w:rPr>
+          <w:rFonts w:ascii="Arial" w:hAnsi="Arial" w:cs="Arial"/>
+          <w:i/>
+          <w:iCs/>
+          <w:color w:val="000000" w:themeColor="text1"/>
+        </w:rPr>
+        <w:t>pilA</w:t>
+      </w:r>
+      <w:proofErr w:type="spellEnd"/>
+      <w:r>
+        <w:rPr>
+          <w:rFonts w:ascii="Arial" w:hAnsi="Arial" w:cs="Arial"/>
+          <w:color w:val="000000" w:themeColor="text1"/>
+        </w:rPr>
+        <w:t xml:space="preserve"> surface mutant, which </w:t>
+      </w:r>
+      <w:r>
+        <w:rPr>
+          <w:rFonts w:ascii="Arial" w:hAnsi="Arial" w:cs="Arial"/>
+          <w:color w:val="000000" w:themeColor="text1"/>
+        </w:rPr>
+        <w:t xml:space="preserve">is completely resistant to phage; resistant CRISPR clones from the BIM library, which </w:t>
+      </w:r>
+      <w:r>
+        <w:rPr>
+          <w:rFonts w:ascii="Arial" w:hAnsi="Arial" w:cs="Arial"/>
+          <w:color w:val="000000" w:themeColor="text1"/>
+        </w:rPr>
+        <w:t xml:space="preserve">are </w:t>
+      </w:r>
+      <w:r>
+        <w:rPr>
+          <w:rFonts w:ascii="Arial" w:hAnsi="Arial" w:cs="Arial"/>
+          <w:color w:val="000000" w:themeColor="text1"/>
+        </w:rPr>
+        <w:t xml:space="preserve">resistant phage using the CRISPR-Cas immune system; </w:t>
+      </w:r>
+      <w:r>
+        <w:rPr>
+          <w:rFonts w:ascii="Arial" w:hAnsi="Arial" w:cs="Arial"/>
+          <w:color w:val="000000" w:themeColor="text1"/>
+        </w:rPr>
+        <w:t>and susceptible CRISPR clones, which are susceptible to the pre-evolved phage.</w:t>
       </w:r>
     </w:p>
     <w:p>
@@ -936,7 +1007,6 @@
           <w:noProof/>
           <w:lang w:val="en-US" w:eastAsia="en-US"/>
         </w:rPr>
-        <w:lastRenderedPageBreak/>
         <w:drawing>
           <wp:inline distT="0" distB="0" distL="0" distR="0" wp14:anchorId="707492C2" wp14:editId="7CF9851F">
             <wp:extent cx="6133381" cy="6133381"/>
@@ -1028,7 +1098,15 @@
           <w:rFonts w:ascii="Arial" w:hAnsi="Arial" w:cs="Arial"/>
           <w:bCs/>
         </w:rPr>
-        <w:t xml:space="preserve"> diversity treatment at 1-3 days post-infection (dpi). Selection rate is the natural log of the relative change in density of one competitor against another. The dotted line at zero indicates no difference in density change i.e. both are equally fit. Boxplots show the median, 25</w:t>
+        <w:t xml:space="preserve"> diversity treatment at 1-3 days post-infection (dpi). Selection rate is the natural log of the relative change in density of one competitor against another. The dotted line at zero indicates no </w:t>
+      </w:r>
+      <w:r>
+        <w:rPr>
+          <w:rFonts w:ascii="Arial" w:hAnsi="Arial" w:cs="Arial"/>
+          <w:bCs/>
+        </w:rPr>
+        <w:lastRenderedPageBreak/>
+        <w:t>difference in density change i.e. both are equally fit. Boxplots show the median, 25</w:t>
       </w:r>
       <w:r>
         <w:rPr>
@@ -1192,7 +1270,15 @@
           <w:rFonts w:ascii="Arial" w:hAnsi="Arial" w:cs="Arial"/>
           <w:bCs/>
         </w:rPr>
-        <w:t xml:space="preserve"> percentile, and the interquartile range. Residuals are shown as points. The 1-clone treatments, both with infective and ancestral phage, have been excluded because the whole CRISPR population was susceptible and can therefore be found in Figure S3</w:t>
+        <w:t xml:space="preserve"> percentile, </w:t>
+      </w:r>
+      <w:r>
+        <w:rPr>
+          <w:rFonts w:ascii="Arial" w:hAnsi="Arial" w:cs="Arial"/>
+          <w:bCs/>
+        </w:rPr>
+        <w:lastRenderedPageBreak/>
+        <w:t>and the interquartile range. Residuals are shown as points. The 1-clone treatments, both with infective and ancestral phage, have been excluded because the whole CRISPR population was susceptible and can therefore be found in Figure S3</w:t>
       </w:r>
       <w:r>
         <w:rPr>
@@ -1225,7 +1311,6 @@
           <w:szCs w:val="24"/>
           <w:lang w:val="en-GB"/>
         </w:rPr>
-        <w:lastRenderedPageBreak/>
         <w:t xml:space="preserve">Supplementary </w:t>
       </w:r>
       <w:r>
@@ -3047,7 +3132,6 @@
           <w:b/>
           <w:bCs/>
         </w:rPr>
-        <w:lastRenderedPageBreak/>
         <w:t xml:space="preserve">Table </w:t>
       </w:r>
       <w:r>
@@ -3613,18 +3697,8 @@
                 <w:i/>
                 <w:iCs/>
               </w:rPr>
-              <w:t>csy</w:t>
-            </w:r>
-            <w:proofErr w:type="gramStart"/>
-            <w:r>
-              <w:rPr>
-                <w:rFonts w:ascii="Arial" w:hAnsi="Arial" w:cs="Arial"/>
-                <w:i/>
-                <w:iCs/>
-              </w:rPr>
-              <w:t>3:lacZ</w:t>
-            </w:r>
-            <w:proofErr w:type="gramEnd"/>
+              <w:t>csy3:lacZ</w:t>
+            </w:r>
             <w:r>
               <w:rPr>
                 <w:rFonts w:ascii="Arial" w:hAnsi="Arial" w:cs="Arial"/>
@@ -3860,25 +3934,7 @@
                 <w:i/>
                 <w:iCs/>
               </w:rPr>
-              <w:t>csy</w:t>
-            </w:r>
-            <w:proofErr w:type="gramStart"/>
-            <w:r>
-              <w:rPr>
-                <w:rFonts w:ascii="Arial" w:hAnsi="Arial" w:cs="Arial"/>
-                <w:i/>
-                <w:iCs/>
-              </w:rPr>
-              <w:t>3::</w:t>
-            </w:r>
-            <w:proofErr w:type="gramEnd"/>
-            <w:r>
-              <w:rPr>
-                <w:rFonts w:ascii="Arial" w:hAnsi="Arial" w:cs="Arial"/>
-                <w:i/>
-                <w:iCs/>
-              </w:rPr>
-              <w:t>lacZ</w:t>
+              <w:t>csy3::lacZ</w:t>
             </w:r>
           </w:p>
         </w:tc>
@@ -14484,7 +14540,7 @@
     </w:rPrDefault>
     <w:pPrDefault/>
   </w:docDefaults>
-  <w:latentStyles w:defLockedState="0" w:defUIPriority="99" w:defSemiHidden="0" w:defUnhideWhenUsed="0" w:defQFormat="0" w:count="377">
+  <w:latentStyles w:defLockedState="0" w:defUIPriority="99" w:defSemiHidden="0" w:defUnhideWhenUsed="0" w:defQFormat="0" w:count="376">
     <w:lsdException w:name="Normal" w:uiPriority="0" w:qFormat="1"/>
     <w:lsdException w:name="heading 1" w:uiPriority="9" w:qFormat="1"/>
     <w:lsdException w:name="heading 2" w:semiHidden="1" w:uiPriority="9" w:unhideWhenUsed="1" w:qFormat="1"/>
@@ -14852,7 +14908,6 @@
     <w:lsdException w:name="Hashtag" w:semiHidden="1" w:unhideWhenUsed="1"/>
     <w:lsdException w:name="Unresolved Mention" w:semiHidden="1" w:unhideWhenUsed="1"/>
     <w:lsdException w:name="Smart Link" w:semiHidden="1" w:unhideWhenUsed="1"/>
-    <w:lsdException w:name="Smart Link Error" w:semiHidden="1" w:unhideWhenUsed="1"/>
   </w:latentStyles>
   <w:style w:type="paragraph" w:default="1" w:styleId="Normal">
     <w:name w:val="Normal"/>
@@ -15860,7 +15915,7 @@
 </file>
 
 <file path=customXml/itemProps1.xml><?xml version="1.0" encoding="utf-8"?>
-<ds:datastoreItem xmlns:ds="http://schemas.openxmlformats.org/officeDocument/2006/customXml" ds:itemID="{9FA8F698-2550-6E4A-A85B-8B60F06DF29D}">
+<ds:datastoreItem xmlns:ds="http://schemas.openxmlformats.org/officeDocument/2006/customXml" ds:itemID="{EC4E4C7E-2F9B-7041-B08D-31DF87846F10}">
   <ds:schemaRefs>
     <ds:schemaRef ds:uri="http://schemas.openxmlformats.org/officeDocument/2006/bibliography"/>
   </ds:schemaRefs>

</xml_diff>